<commit_message>
Atualizando o relatório Analytics
</commit_message>
<xml_diff>
--- a/Arquitetura Computacional/Relatório Analytics.docx
+++ b/Arquitetura Computacional/Relatório Analytics.docx
@@ -1,6 +1,6 @@
 
 <file path=word/document.xml><?xml version="1.0" encoding="utf-8"?>
-<w:document xmlns:wpc="http://schemas.microsoft.com/office/word/2010/wordprocessingCanvas" xmlns:cx="http://schemas.microsoft.com/office/drawing/2014/chartex" xmlns:cx1="http://schemas.microsoft.com/office/drawing/2015/9/8/chartex" xmlns:cx2="http://schemas.microsoft.com/office/drawing/2015/10/21/chartex" xmlns:cx3="http://schemas.microsoft.com/office/drawing/2016/5/9/chartex" xmlns:cx4="http://schemas.microsoft.com/office/drawing/2016/5/10/chartex" xmlns:cx5="http://schemas.microsoft.com/office/drawing/2016/5/11/chartex" xmlns:cx6="http://schemas.microsoft.com/office/drawing/2016/5/12/chartex" xmlns:cx7="http://schemas.microsoft.com/office/drawing/2016/5/13/chartex" xmlns:cx8="http://schemas.microsoft.com/office/drawing/2016/5/14/chartex" xmlns:mc="http://schemas.openxmlformats.org/markup-compatibility/2006" xmlns:aink="http://schemas.microsoft.com/office/drawing/2016/ink" xmlns:am3d="http://schemas.microsoft.com/office/drawing/2017/model3d" xmlns:o="urn:schemas-microsoft-com:office:office" xmlns:oel="http://schemas.microsoft.com/office/2019/extlst" xmlns:r="http://schemas.openxmlformats.org/officeDocument/2006/relationships" xmlns:m="http://schemas.openxmlformats.org/officeDocument/2006/math" xmlns:v="urn:schemas-microsoft-com:vml" xmlns:wp14="http://schemas.microsoft.com/office/word/2010/wordprocessingDrawing" xmlns:wp="http://schemas.openxmlformats.org/drawingml/2006/wordprocessingDrawing" xmlns:w10="urn:schemas-microsoft-com:office:word" xmlns:w="http://schemas.openxmlformats.org/wordprocessingml/2006/main" xmlns:w14="http://schemas.microsoft.com/office/word/2010/wordml" xmlns:w15="http://schemas.microsoft.com/office/word/2012/wordml" xmlns:w16cex="http://schemas.microsoft.com/office/word/2018/wordml/cex" xmlns:w16cid="http://schemas.microsoft.com/office/word/2016/wordml/cid" xmlns:w16="http://schemas.microsoft.com/office/word/2018/wordml" xmlns:w16sdtdh="http://schemas.microsoft.com/office/word/2020/wordml/sdtdatahash" xmlns:w16se="http://schemas.microsoft.com/office/word/2015/wordml/symex" xmlns:wpg="http://schemas.microsoft.com/office/word/2010/wordprocessingGroup" xmlns:wpi="http://schemas.microsoft.com/office/word/2010/wordprocessingInk" xmlns:wne="http://schemas.microsoft.com/office/word/2006/wordml" xmlns:wps="http://schemas.microsoft.com/office/word/2010/wordprocessingShape" mc:Ignorable="w14 w15 w16se w16cid w16 w16cex w16sdtdh wp14">
+<w:document xmlns:wpc="http://schemas.microsoft.com/office/word/2010/wordprocessingCanvas" xmlns:cx="http://schemas.microsoft.com/office/drawing/2014/chartex" xmlns:cx1="http://schemas.microsoft.com/office/drawing/2015/9/8/chartex" xmlns:cx2="http://schemas.microsoft.com/office/drawing/2015/10/21/chartex" xmlns:cx3="http://schemas.microsoft.com/office/drawing/2016/5/9/chartex" xmlns:cx4="http://schemas.microsoft.com/office/drawing/2016/5/10/chartex" xmlns:cx5="http://schemas.microsoft.com/office/drawing/2016/5/11/chartex" xmlns:cx6="http://schemas.microsoft.com/office/drawing/2016/5/12/chartex" xmlns:cx7="http://schemas.microsoft.com/office/drawing/2016/5/13/chartex" xmlns:cx8="http://schemas.microsoft.com/office/drawing/2016/5/14/chartex" xmlns:mc="http://schemas.openxmlformats.org/markup-compatibility/2006" xmlns:aink="http://schemas.microsoft.com/office/drawing/2016/ink" xmlns:am3d="http://schemas.microsoft.com/office/drawing/2017/model3d" xmlns:o="urn:schemas-microsoft-com:office:office" xmlns:r="http://schemas.openxmlformats.org/officeDocument/2006/relationships" xmlns:m="http://schemas.openxmlformats.org/officeDocument/2006/math" xmlns:v="urn:schemas-microsoft-com:vml" xmlns:wp14="http://schemas.microsoft.com/office/word/2010/wordprocessingDrawing" xmlns:wp="http://schemas.openxmlformats.org/drawingml/2006/wordprocessingDrawing" xmlns:w10="urn:schemas-microsoft-com:office:word" xmlns:w="http://schemas.openxmlformats.org/wordprocessingml/2006/main" xmlns:w14="http://schemas.microsoft.com/office/word/2010/wordml" xmlns:w15="http://schemas.microsoft.com/office/word/2012/wordml" xmlns:w16cex="http://schemas.microsoft.com/office/word/2018/wordml/cex" xmlns:w16cid="http://schemas.microsoft.com/office/word/2016/wordml/cid" xmlns:w16="http://schemas.microsoft.com/office/word/2018/wordml" xmlns:w16se="http://schemas.microsoft.com/office/word/2015/wordml/symex" xmlns:wpg="http://schemas.microsoft.com/office/word/2010/wordprocessingGroup" xmlns:wpi="http://schemas.microsoft.com/office/word/2010/wordprocessingInk" xmlns:wne="http://schemas.microsoft.com/office/word/2006/wordml" xmlns:wps="http://schemas.microsoft.com/office/word/2010/wordprocessingShape" mc:Ignorable="w14 w15 w16se w16cid w16 w16cex wp14">
   <w:body>
     <w:p>
       <w:pPr>
@@ -443,23 +443,7 @@
           <w:color w:val="000000" w:themeColor="text1"/>
         </w:rPr>
         <w:tab/>
-        <w:t xml:space="preserve">A </w:t>
-      </w:r>
-      <w:proofErr w:type="spellStart"/>
-      <w:r>
-        <w:rPr>
-          <w:rFonts w:ascii="Arial" w:hAnsi="Arial" w:cs="Arial"/>
-          <w:color w:val="000000" w:themeColor="text1"/>
-        </w:rPr>
-        <w:t>Diwine</w:t>
-      </w:r>
-      <w:proofErr w:type="spellEnd"/>
-      <w:r>
-        <w:rPr>
-          <w:rFonts w:ascii="Arial" w:hAnsi="Arial" w:cs="Arial"/>
-          <w:color w:val="000000" w:themeColor="text1"/>
-        </w:rPr>
-        <w:t xml:space="preserve"> oferece uma solução prática e acessível para o </w:t>
+        <w:t xml:space="preserve">A Diwine oferece uma solução prática e acessível para o </w:t>
       </w:r>
       <w:r>
         <w:rPr>
@@ -770,7 +754,6 @@
         </w:rPr>
         <w:t xml:space="preserve"> prototipagem open </w:t>
       </w:r>
-      <w:proofErr w:type="spellStart"/>
       <w:r>
         <w:rPr>
           <w:rFonts w:ascii="Arial" w:hAnsi="Arial" w:cs="Arial"/>
@@ -778,7 +761,6 @@
         </w:rPr>
         <w:t>source</w:t>
       </w:r>
-      <w:proofErr w:type="spellEnd"/>
       <w:r>
         <w:rPr>
           <w:rFonts w:ascii="Arial" w:hAnsi="Arial" w:cs="Arial"/>
@@ -951,33 +933,8 @@
           <w:color w:val="000000" w:themeColor="text1"/>
         </w:rPr>
         <w:tab/>
-        <w:t xml:space="preserve">- Corrente: 200uA a 500mA, em stand </w:t>
-      </w:r>
-      <w:proofErr w:type="spellStart"/>
-      <w:r>
-        <w:rPr>
-          <w:rFonts w:ascii="Arial" w:hAnsi="Arial" w:cs="Arial"/>
-          <w:color w:val="000000" w:themeColor="text1"/>
-        </w:rPr>
-        <w:t>by</w:t>
-      </w:r>
-      <w:proofErr w:type="spellEnd"/>
-      <w:r>
-        <w:rPr>
-          <w:rFonts w:ascii="Arial" w:hAnsi="Arial" w:cs="Arial"/>
-          <w:color w:val="000000" w:themeColor="text1"/>
-        </w:rPr>
-        <w:t xml:space="preserve"> de 100uA a 150 </w:t>
-      </w:r>
-      <w:proofErr w:type="spellStart"/>
-      <w:r>
-        <w:rPr>
-          <w:rFonts w:ascii="Arial" w:hAnsi="Arial" w:cs="Arial"/>
-          <w:color w:val="000000" w:themeColor="text1"/>
-        </w:rPr>
-        <w:t>uA</w:t>
-      </w:r>
-      <w:proofErr w:type="spellEnd"/>
+        <w:t>- Corrente: 200uA a 500mA, em stand by de 100uA a 150 uA</w:t>
+      </w:r>
     </w:p>
     <w:p>
       <w:pPr>
@@ -1110,7 +1067,21 @@
           <w:rFonts w:ascii="Arial" w:hAnsi="Arial" w:cs="Arial"/>
           <w:color w:val="000000" w:themeColor="text1"/>
         </w:rPr>
-        <w:t>Será apenas um sensor por ambiente de lote, para garantir que toda a estrutura de armazenamento esteja dentro dos limites aceitáveis, portanto para a simulação utilizaremos como base 3 situações, sendo uma um cenário de eficiência e as outras 2 cenários que o processo será comprometido, para isso utilizaremos uma função para o primeiro cenário representando um queda de temperatura e umidade:  f(x)= x – 3 sendo x a temperatura e f(y) = y + 5 sendo y a umidade, para o segundo cenário: f(x)= x + 6 e f(y) = y – 7.</w:t>
+        <w:t>Será apenas um sensor por ambiente de lote, para garantir que toda a estrutura de armazenamento esteja dentro dos limites aceitáveis,</w:t>
+      </w:r>
+      <w:r>
+        <w:rPr>
+          <w:rFonts w:ascii="Arial" w:hAnsi="Arial" w:cs="Arial"/>
+          <w:color w:val="000000" w:themeColor="text1"/>
+        </w:rPr>
+        <w:t xml:space="preserve"> evitando a </w:t>
+      </w:r>
+      <w:r>
+        <w:rPr>
+          <w:rFonts w:ascii="Arial" w:hAnsi="Arial" w:cs="Arial"/>
+          <w:color w:val="000000" w:themeColor="text1"/>
+        </w:rPr>
+        <w:t>criação de fungos, a evaporação do vinho e a degradação das barricas no processo de maturação do vinho.</w:t>
       </w:r>
     </w:p>
     <w:p>
@@ -1337,7 +1308,7 @@
 </file>
 
 <file path=word/numbering.xml><?xml version="1.0" encoding="utf-8"?>
-<w:numbering xmlns:wpc="http://schemas.microsoft.com/office/word/2010/wordprocessingCanvas" xmlns:cx="http://schemas.microsoft.com/office/drawing/2014/chartex" xmlns:cx1="http://schemas.microsoft.com/office/drawing/2015/9/8/chartex" xmlns:cx2="http://schemas.microsoft.com/office/drawing/2015/10/21/chartex" xmlns:cx3="http://schemas.microsoft.com/office/drawing/2016/5/9/chartex" xmlns:cx4="http://schemas.microsoft.com/office/drawing/2016/5/10/chartex" xmlns:cx5="http://schemas.microsoft.com/office/drawing/2016/5/11/chartex" xmlns:cx6="http://schemas.microsoft.com/office/drawing/2016/5/12/chartex" xmlns:cx7="http://schemas.microsoft.com/office/drawing/2016/5/13/chartex" xmlns:cx8="http://schemas.microsoft.com/office/drawing/2016/5/14/chartex" xmlns:mc="http://schemas.openxmlformats.org/markup-compatibility/2006" xmlns:aink="http://schemas.microsoft.com/office/drawing/2016/ink" xmlns:am3d="http://schemas.microsoft.com/office/drawing/2017/model3d" xmlns:o="urn:schemas-microsoft-com:office:office" xmlns:oel="http://schemas.microsoft.com/office/2019/extlst" xmlns:r="http://schemas.openxmlformats.org/officeDocument/2006/relationships" xmlns:m="http://schemas.openxmlformats.org/officeDocument/2006/math" xmlns:v="urn:schemas-microsoft-com:vml" xmlns:wp14="http://schemas.microsoft.com/office/word/2010/wordprocessingDrawing" xmlns:wp="http://schemas.openxmlformats.org/drawingml/2006/wordprocessingDrawing" xmlns:w10="urn:schemas-microsoft-com:office:word" xmlns:w="http://schemas.openxmlformats.org/wordprocessingml/2006/main" xmlns:w14="http://schemas.microsoft.com/office/word/2010/wordml" xmlns:w15="http://schemas.microsoft.com/office/word/2012/wordml" xmlns:w16cex="http://schemas.microsoft.com/office/word/2018/wordml/cex" xmlns:w16cid="http://schemas.microsoft.com/office/word/2016/wordml/cid" xmlns:w16="http://schemas.microsoft.com/office/word/2018/wordml" xmlns:w16sdtdh="http://schemas.microsoft.com/office/word/2020/wordml/sdtdatahash" xmlns:w16se="http://schemas.microsoft.com/office/word/2015/wordml/symex" xmlns:wpg="http://schemas.microsoft.com/office/word/2010/wordprocessingGroup" xmlns:wpi="http://schemas.microsoft.com/office/word/2010/wordprocessingInk" xmlns:wne="http://schemas.microsoft.com/office/word/2006/wordml" xmlns:wps="http://schemas.microsoft.com/office/word/2010/wordprocessingShape" mc:Ignorable="w14 w15 w16se w16cid w16 w16cex w16sdtdh wp14">
+<w:numbering xmlns:wpc="http://schemas.microsoft.com/office/word/2010/wordprocessingCanvas" xmlns:cx="http://schemas.microsoft.com/office/drawing/2014/chartex" xmlns:cx1="http://schemas.microsoft.com/office/drawing/2015/9/8/chartex" xmlns:cx2="http://schemas.microsoft.com/office/drawing/2015/10/21/chartex" xmlns:cx3="http://schemas.microsoft.com/office/drawing/2016/5/9/chartex" xmlns:cx4="http://schemas.microsoft.com/office/drawing/2016/5/10/chartex" xmlns:cx5="http://schemas.microsoft.com/office/drawing/2016/5/11/chartex" xmlns:cx6="http://schemas.microsoft.com/office/drawing/2016/5/12/chartex" xmlns:cx7="http://schemas.microsoft.com/office/drawing/2016/5/13/chartex" xmlns:cx8="http://schemas.microsoft.com/office/drawing/2016/5/14/chartex" xmlns:mc="http://schemas.openxmlformats.org/markup-compatibility/2006" xmlns:aink="http://schemas.microsoft.com/office/drawing/2016/ink" xmlns:am3d="http://schemas.microsoft.com/office/drawing/2017/model3d" xmlns:o="urn:schemas-microsoft-com:office:office" xmlns:r="http://schemas.openxmlformats.org/officeDocument/2006/relationships" xmlns:m="http://schemas.openxmlformats.org/officeDocument/2006/math" xmlns:v="urn:schemas-microsoft-com:vml" xmlns:wp14="http://schemas.microsoft.com/office/word/2010/wordprocessingDrawing" xmlns:wp="http://schemas.openxmlformats.org/drawingml/2006/wordprocessingDrawing" xmlns:w10="urn:schemas-microsoft-com:office:word" xmlns:w="http://schemas.openxmlformats.org/wordprocessingml/2006/main" xmlns:w14="http://schemas.microsoft.com/office/word/2010/wordml" xmlns:w15="http://schemas.microsoft.com/office/word/2012/wordml" xmlns:w16cex="http://schemas.microsoft.com/office/word/2018/wordml/cex" xmlns:w16cid="http://schemas.microsoft.com/office/word/2016/wordml/cid" xmlns:w16="http://schemas.microsoft.com/office/word/2018/wordml" xmlns:w16se="http://schemas.microsoft.com/office/word/2015/wordml/symex" xmlns:wpg="http://schemas.microsoft.com/office/word/2010/wordprocessingGroup" xmlns:wpi="http://schemas.microsoft.com/office/word/2010/wordprocessingInk" xmlns:wne="http://schemas.microsoft.com/office/word/2006/wordml" xmlns:wps="http://schemas.microsoft.com/office/word/2010/wordprocessingShape" mc:Ignorable="w14 w15 w16se w16cid w16 w16cex wp14">
   <w:abstractNum w:abstractNumId="0" w15:restartNumberingAfterBreak="0">
     <w:nsid w:val="30D645D9"/>
     <w:multiLevelType w:val="multilevel"/>
@@ -1487,14 +1458,14 @@
       </w:rPr>
     </w:lvl>
   </w:abstractNum>
-  <w:num w:numId="1" w16cid:durableId="1917353685">
+  <w:num w:numId="1">
     <w:abstractNumId w:val="0"/>
   </w:num>
 </w:numbering>
 </file>
 
 <file path=word/styles.xml><?xml version="1.0" encoding="utf-8"?>
-<w:styles xmlns:mc="http://schemas.openxmlformats.org/markup-compatibility/2006" xmlns:r="http://schemas.openxmlformats.org/officeDocument/2006/relationships" xmlns:w="http://schemas.openxmlformats.org/wordprocessingml/2006/main" xmlns:w14="http://schemas.microsoft.com/office/word/2010/wordml" xmlns:w15="http://schemas.microsoft.com/office/word/2012/wordml" xmlns:w16cex="http://schemas.microsoft.com/office/word/2018/wordml/cex" xmlns:w16cid="http://schemas.microsoft.com/office/word/2016/wordml/cid" xmlns:w16="http://schemas.microsoft.com/office/word/2018/wordml" xmlns:w16sdtdh="http://schemas.microsoft.com/office/word/2020/wordml/sdtdatahash" xmlns:w16se="http://schemas.microsoft.com/office/word/2015/wordml/symex" mc:Ignorable="w14 w15 w16se w16cid w16 w16cex w16sdtdh">
+<w:styles xmlns:mc="http://schemas.openxmlformats.org/markup-compatibility/2006" xmlns:r="http://schemas.openxmlformats.org/officeDocument/2006/relationships" xmlns:w="http://schemas.openxmlformats.org/wordprocessingml/2006/main" xmlns:w14="http://schemas.microsoft.com/office/word/2010/wordml" xmlns:w15="http://schemas.microsoft.com/office/word/2012/wordml" xmlns:w16cex="http://schemas.microsoft.com/office/word/2018/wordml/cex" xmlns:w16cid="http://schemas.microsoft.com/office/word/2016/wordml/cid" xmlns:w16="http://schemas.microsoft.com/office/word/2018/wordml" xmlns:w16se="http://schemas.microsoft.com/office/word/2015/wordml/symex" mc:Ignorable="w14 w15 w16se w16cid w16 w16cex">
   <w:docDefaults>
     <w:rPrDefault>
       <w:rPr>

</xml_diff>